<commit_message>
fix of word document
</commit_message>
<xml_diff>
--- a/study_aims_and_related_stuff.docx
+++ b/study_aims_and_related_stuff.docx
@@ -819,30 +819,24 @@
       </w:r>
     </w:p>
     <w:p>
-      <w:del w:id="0" w:author="Novak Lukas" w:date="2021-06-11T10:21:00Z">
-        <w:r>
-          <w:delText>Tabulka 2 – porovnání u českých a slovenských řeholníků, vždy zvlášť muži i ženy – tedy 7 sloupců (CZ ženy, CZ muži, CZ celkem, SK ženy, SK muži, SK celkem, všichni dohromady)</w:delText>
-        </w:r>
-      </w:del>
-      <w:ins w:id="1" w:author="Novak Lukas" w:date="2021-06-11T10:21:00Z">
-        <w:r>
-          <w:t xml:space="preserve">jen </w:t>
-        </w:r>
-        <w:proofErr w:type="spellStart"/>
-        <w:r>
-          <w:t>čechy</w:t>
-        </w:r>
-        <w:proofErr w:type="spellEnd"/>
-        <w:r>
-          <w:t xml:space="preserve"> a </w:t>
-        </w:r>
-        <w:proofErr w:type="spellStart"/>
-        <w:r>
-          <w:t>slováky</w:t>
-        </w:r>
-      </w:ins>
-      <w:bookmarkStart w:id="2" w:name="_GoBack"/>
-      <w:bookmarkEnd w:id="2"/>
+      <w:r>
+        <w:t xml:space="preserve"> </w:t>
+      </w:r>
+      <w:r>
+        <w:t xml:space="preserve">jen </w:t>
+      </w:r>
+      <w:proofErr w:type="spellStart"/>
+      <w:r>
+        <w:t>čechy</w:t>
+      </w:r>
+      <w:proofErr w:type="spellEnd"/>
+      <w:r>
+        <w:t xml:space="preserve"> a </w:t>
+      </w:r>
+      <w:proofErr w:type="spellStart"/>
+      <w:r>
+        <w:t>slováky</w:t>
+      </w:r>
       <w:proofErr w:type="spellEnd"/>
     </w:p>
     <w:p>
@@ -859,6 +853,36 @@
         <w:t>Chronotyp</w:t>
       </w:r>
       <w:proofErr w:type="spellEnd"/>
+      <w:r>
+        <w:t xml:space="preserve"> (řeholníky sovy </w:t>
+      </w:r>
+      <w:proofErr w:type="spellStart"/>
+      <w:r>
+        <w:t>pláčata</w:t>
+      </w:r>
+      <w:proofErr w:type="spellEnd"/>
+      <w:r>
+        <w:t xml:space="preserve"> a chronické </w:t>
+      </w:r>
+      <w:r>
+        <w:t xml:space="preserve">onemocnění to samé u </w:t>
+      </w:r>
+      <w:proofErr w:type="spellStart"/>
+      <w:r>
+        <w:t>helth</w:t>
+      </w:r>
+      <w:proofErr w:type="spellEnd"/>
+      <w:r>
+        <w:t xml:space="preserve"> </w:t>
+      </w:r>
+      <w:proofErr w:type="spellStart"/>
+      <w:r>
+        <w:t>complains</w:t>
+      </w:r>
+      <w:proofErr w:type="spellEnd"/>
+      <w:r>
+        <w:t>)</w:t>
+      </w:r>
     </w:p>
     <w:p>
       <w:pPr>
@@ -872,6 +896,17 @@
       <w:r>
         <w:t>Nemoci (seskupené)</w:t>
       </w:r>
+      <w:r>
+        <w:t xml:space="preserve"> – </w:t>
+      </w:r>
+      <w:proofErr w:type="spellStart"/>
+      <w:r>
+        <w:t>multinominální</w:t>
+      </w:r>
+      <w:proofErr w:type="spellEnd"/>
+      <w:r>
+        <w:t xml:space="preserve"> regrese</w:t>
+      </w:r>
     </w:p>
     <w:p>
       <w:pPr>
@@ -894,12 +929,31 @@
     </w:p>
     <w:p>
       <w:r>
-        <w:t>Tabulka 3 – chronická onemocnění (řeholníci všichni + reprezentativní sběr)</w:t>
+        <w:t xml:space="preserve">Tabulka 3 – chronická onemocnění (řeholníci </w:t>
+      </w:r>
+      <w:bookmarkStart w:id="0" w:name="_GoBack"/>
+      <w:bookmarkEnd w:id="0"/>
+      <w:r>
+        <w:t>všichni + reprezentativní sběr)</w:t>
       </w:r>
     </w:p>
     <w:p>
       <w:r>
         <w:t>Tabulka 4 – chronická onemocnění seskupená dle počtu (řeholníci všichni + reprezentativní sběr)</w:t>
+      </w:r>
+      <w:r>
+        <w:t xml:space="preserve"> – </w:t>
+      </w:r>
+      <w:proofErr w:type="spellStart"/>
+      <w:r>
+        <w:t>multinominální</w:t>
+      </w:r>
+      <w:proofErr w:type="spellEnd"/>
+      <w:r>
+        <w:t xml:space="preserve"> regrese</w:t>
+      </w:r>
+      <w:r>
+        <w:t xml:space="preserve"> (nezávislá řeholníci, non – řeholníci)</w:t>
       </w:r>
     </w:p>
     <w:p>
@@ -1394,14 +1448,6 @@
     <w:abstractNumId w:val="2"/>
   </w:num>
 </w:numbering>
-</file>
-
-<file path=word/people.xml><?xml version="1.0" encoding="utf-8"?>
-<w15:people xmlns:wpc="http://schemas.microsoft.com/office/word/2010/wordprocessingCanvas" xmlns:cx="http://schemas.microsoft.com/office/drawing/2014/chartex" xmlns:cx1="http://schemas.microsoft.com/office/drawing/2015/9/8/chartex" xmlns:cx2="http://schemas.microsoft.com/office/drawing/2015/10/21/chartex" xmlns:cx3="http://schemas.microsoft.com/office/drawing/2016/5/9/chartex" xmlns:cx4="http://schemas.microsoft.com/office/drawing/2016/5/10/chartex" xmlns:cx5="http://schemas.microsoft.com/office/drawing/2016/5/11/chartex" xmlns:cx6="http://schemas.microsoft.com/office/drawing/2016/5/12/chartex" xmlns:cx7="http://schemas.microsoft.com/office/drawing/2016/5/13/chartex" xmlns:cx8="http://schemas.microsoft.com/office/drawing/2016/5/14/chartex" xmlns:mc="http://schemas.openxmlformats.org/markup-compatibility/2006" xmlns:aink="http://schemas.microsoft.com/office/drawing/2016/ink" xmlns:am3d="http://schemas.microsoft.com/office/drawing/2017/model3d" xmlns:o="urn:schemas-microsoft-com:office:office" xmlns:r="http://schemas.openxmlformats.org/officeDocument/2006/relationships" xmlns:m="http://schemas.openxmlformats.org/officeDocument/2006/math" xmlns:v="urn:schemas-microsoft-com:vml" xmlns:wp14="http://schemas.microsoft.com/office/word/2010/wordprocessingDrawing" xmlns:wp="http://schemas.openxmlformats.org/drawingml/2006/wordprocessingDrawing" xmlns:w10="urn:schemas-microsoft-com:office:word" xmlns:w="http://schemas.openxmlformats.org/wordprocessingml/2006/main" xmlns:w14="http://schemas.microsoft.com/office/word/2010/wordml" xmlns:w15="http://schemas.microsoft.com/office/word/2012/wordml" xmlns:w16cid="http://schemas.microsoft.com/office/word/2016/wordml/cid" xmlns:w16se="http://schemas.microsoft.com/office/word/2015/wordml/symex" xmlns:wpg="http://schemas.microsoft.com/office/word/2010/wordprocessingGroup" xmlns:wpi="http://schemas.microsoft.com/office/word/2010/wordprocessingInk" xmlns:wne="http://schemas.microsoft.com/office/word/2006/wordml" xmlns:wps="http://schemas.microsoft.com/office/word/2010/wordprocessingShape" mc:Ignorable="w14 w15 w16se w16cid wp14">
-  <w15:person w15:author="Novak Lukas">
-    <w15:presenceInfo w15:providerId="None" w15:userId="Novak Lukas"/>
-  </w15:person>
-</w15:people>
 </file>
 
 <file path=word/styles.xml><?xml version="1.0" encoding="utf-8"?>

</xml_diff>

<commit_message>
finishing health complains table
</commit_message>
<xml_diff>
--- a/study_aims_and_related_stuff.docx
+++ b/study_aims_and_related_stuff.docx
@@ -790,15 +790,7 @@
       </w:r>
       <w:proofErr w:type="spellEnd"/>
       <w:r>
-        <w:t xml:space="preserve"> chronických onemocnění (0, </w:t>
-      </w:r>
-      <w:proofErr w:type="gramStart"/>
-      <w:r>
-        <w:t>1- 2</w:t>
-      </w:r>
-      <w:proofErr w:type="gramEnd"/>
-      <w:r>
-        <w:t>; 3-5; 6+)</w:t>
+        <w:t xml:space="preserve"> chronických onemocnění (0, 1- 2; 3-5; 6+)</w:t>
       </w:r>
     </w:p>
     <w:p/>

</xml_diff>

<commit_message>
finishing General health i.e. ordinal regression
</commit_message>
<xml_diff>
--- a/study_aims_and_related_stuff.docx
+++ b/study_aims_and_related_stuff.docx
@@ -3,13 +3,8 @@
 <w:document xmlns:wpc="http://schemas.microsoft.com/office/word/2010/wordprocessingCanvas" xmlns:cx="http://schemas.microsoft.com/office/drawing/2014/chartex" xmlns:cx1="http://schemas.microsoft.com/office/drawing/2015/9/8/chartex" xmlns:cx2="http://schemas.microsoft.com/office/drawing/2015/10/21/chartex" xmlns:cx3="http://schemas.microsoft.com/office/drawing/2016/5/9/chartex" xmlns:cx4="http://schemas.microsoft.com/office/drawing/2016/5/10/chartex" xmlns:cx5="http://schemas.microsoft.com/office/drawing/2016/5/11/chartex" xmlns:cx6="http://schemas.microsoft.com/office/drawing/2016/5/12/chartex" xmlns:cx7="http://schemas.microsoft.com/office/drawing/2016/5/13/chartex" xmlns:cx8="http://schemas.microsoft.com/office/drawing/2016/5/14/chartex" xmlns:mc="http://schemas.openxmlformats.org/markup-compatibility/2006" xmlns:aink="http://schemas.microsoft.com/office/drawing/2016/ink" xmlns:am3d="http://schemas.microsoft.com/office/drawing/2017/model3d" xmlns:o="urn:schemas-microsoft-com:office:office" xmlns:r="http://schemas.openxmlformats.org/officeDocument/2006/relationships" xmlns:m="http://schemas.openxmlformats.org/officeDocument/2006/math" xmlns:v="urn:schemas-microsoft-com:vml" xmlns:wp14="http://schemas.microsoft.com/office/word/2010/wordprocessingDrawing" xmlns:wp="http://schemas.openxmlformats.org/drawingml/2006/wordprocessingDrawing" xmlns:w10="urn:schemas-microsoft-com:office:word" xmlns:w="http://schemas.openxmlformats.org/wordprocessingml/2006/main" xmlns:w14="http://schemas.microsoft.com/office/word/2010/wordml" xmlns:w15="http://schemas.microsoft.com/office/word/2012/wordml" xmlns:w16cex="http://schemas.microsoft.com/office/word/2018/wordml/cex" xmlns:w16cid="http://schemas.microsoft.com/office/word/2016/wordml/cid" xmlns:w16="http://schemas.microsoft.com/office/word/2018/wordml" xmlns:w16sdtdh="http://schemas.microsoft.com/office/word/2020/wordml/sdtdatahash" xmlns:w16se="http://schemas.microsoft.com/office/word/2015/wordml/symex" xmlns:wpg="http://schemas.microsoft.com/office/word/2010/wordprocessingGroup" xmlns:wpi="http://schemas.microsoft.com/office/word/2010/wordprocessingInk" xmlns:wne="http://schemas.microsoft.com/office/word/2006/wordml" xmlns:wps="http://schemas.microsoft.com/office/word/2010/wordprocessingShape" mc:Ignorable="w14 w15 w16se w16cid w16 w16cex w16sdtdh wp14">
   <w:body>
     <w:p>
-      <w:proofErr w:type="spellStart"/>
-      <w:r>
-        <w:t>Datasety</w:t>
-      </w:r>
-      <w:proofErr w:type="spellEnd"/>
-      <w:r>
-        <w:t xml:space="preserve"> k analýze + proměnné </w:t>
+      <w:r>
+        <w:t xml:space="preserve">Datasety k analýze + proměnné </w:t>
       </w:r>
     </w:p>
     <w:p>
@@ -20,32 +15,14 @@
           <w:numId w:val="1"/>
         </w:numPr>
       </w:pPr>
-      <w:proofErr w:type="spellStart"/>
       <w:r>
         <w:rPr>
           <w:b/>
         </w:rPr>
         <w:t>Datasety</w:t>
       </w:r>
-      <w:proofErr w:type="spellEnd"/>
-      <w:r>
-        <w:t xml:space="preserve">: Reprezentativní </w:t>
-      </w:r>
-      <w:proofErr w:type="spellStart"/>
-      <w:r>
-        <w:t>Sadilek</w:t>
-      </w:r>
-      <w:proofErr w:type="spellEnd"/>
-      <w:r>
-        <w:t xml:space="preserve"> (CZ), Reprezentativní slovenský, </w:t>
-      </w:r>
-      <w:proofErr w:type="spellStart"/>
-      <w:r>
-        <w:t>Who-covid</w:t>
-      </w:r>
-      <w:proofErr w:type="spellEnd"/>
-      <w:r>
-        <w:t xml:space="preserve"> panel, sběr vakcinace, Řeholníci </w:t>
+      <w:r>
+        <w:t xml:space="preserve">: Reprezentativní Sadilek (CZ), Reprezentativní slovenský, Who-covid panel, sběr vakcinace, Řeholníci </w:t>
       </w:r>
     </w:p>
     <w:p>
@@ -57,13 +34,8 @@
         </w:numPr>
       </w:pPr>
       <w:r>
-        <w:t xml:space="preserve">Chronická onemocnění – všechny </w:t>
-      </w:r>
-      <w:proofErr w:type="spellStart"/>
-      <w:r>
-        <w:t>datasety</w:t>
-      </w:r>
-      <w:proofErr w:type="spellEnd"/>
+        <w:t>Chronická onemocnění – všechny datasety</w:t>
+      </w:r>
     </w:p>
     <w:p>
       <w:pPr>
@@ -74,33 +46,12 @@
         </w:numPr>
       </w:pPr>
       <w:r>
-        <w:t xml:space="preserve">Obtíže za poslední měsíc – </w:t>
-      </w:r>
-      <w:proofErr w:type="spellStart"/>
-      <w:r>
-        <w:t>Who</w:t>
-      </w:r>
-      <w:proofErr w:type="spellEnd"/>
-      <w:r>
-        <w:t xml:space="preserve"> </w:t>
-      </w:r>
-      <w:proofErr w:type="spellStart"/>
-      <w:r>
-        <w:t>covid</w:t>
-      </w:r>
-      <w:proofErr w:type="spellEnd"/>
-      <w:r>
-        <w:t xml:space="preserve"> panel a vakcinace</w:t>
-      </w:r>
-    </w:p>
-    <w:p>
-      <w:proofErr w:type="spellStart"/>
-      <w:r>
-        <w:t>Adjustujůcí</w:t>
-      </w:r>
-      <w:proofErr w:type="spellEnd"/>
-      <w:r>
-        <w:t xml:space="preserve"> proměnné </w:t>
+        <w:t>Obtíže za poslední měsíc – Who covid panel a vakcinace</w:t>
+      </w:r>
+    </w:p>
+    <w:p>
+      <w:r>
+        <w:t xml:space="preserve">Adjustujůcí proměnné </w:t>
       </w:r>
     </w:p>
     <w:p>
@@ -161,61 +112,7 @@
           <w:sz w:val="19"/>
           <w:szCs w:val="19"/>
         </w:rPr>
-        <w:t xml:space="preserve">Do konce </w:t>
-      </w:r>
-      <w:proofErr w:type="spellStart"/>
-      <w:r>
-        <w:rPr>
-          <w:rFonts w:ascii="Arial" w:hAnsi="Arial"/>
-          <w:sz w:val="19"/>
-          <w:szCs w:val="19"/>
-        </w:rPr>
-        <w:t>květa</w:t>
-      </w:r>
-      <w:proofErr w:type="spellEnd"/>
-      <w:r>
-        <w:rPr>
-          <w:rFonts w:ascii="Arial" w:hAnsi="Arial"/>
-          <w:sz w:val="19"/>
-          <w:szCs w:val="19"/>
-        </w:rPr>
-        <w:t xml:space="preserve"> – řeholním online + </w:t>
-      </w:r>
-      <w:proofErr w:type="spellStart"/>
-      <w:r>
-        <w:rPr>
-          <w:rFonts w:ascii="Arial" w:hAnsi="Arial"/>
-          <w:sz w:val="19"/>
-          <w:szCs w:val="19"/>
-        </w:rPr>
-        <w:t>paper-pen</w:t>
-      </w:r>
-      <w:proofErr w:type="spellEnd"/>
-      <w:r>
-        <w:rPr>
-          <w:rFonts w:ascii="Arial" w:hAnsi="Arial"/>
-          <w:sz w:val="19"/>
-          <w:szCs w:val="19"/>
-        </w:rPr>
-        <w:t xml:space="preserve"> </w:t>
-      </w:r>
-      <w:proofErr w:type="spellStart"/>
-      <w:r>
-        <w:rPr>
-          <w:rFonts w:ascii="Arial" w:hAnsi="Arial"/>
-          <w:sz w:val="19"/>
-          <w:szCs w:val="19"/>
-        </w:rPr>
-        <w:t>methoda</w:t>
-      </w:r>
-      <w:proofErr w:type="spellEnd"/>
-      <w:r>
-        <w:rPr>
-          <w:rFonts w:ascii="Arial" w:hAnsi="Arial"/>
-          <w:sz w:val="19"/>
-          <w:szCs w:val="19"/>
-        </w:rPr>
-        <w:t xml:space="preserve"> = sloučit</w:t>
+        <w:t>Do konce květa – řeholním online + paper-pen methoda = sloučit</w:t>
       </w:r>
     </w:p>
     <w:p>
@@ -231,23 +128,13 @@
           <w:szCs w:val="19"/>
         </w:rPr>
       </w:pPr>
-      <w:proofErr w:type="spellStart"/>
-      <w:r>
-        <w:rPr>
-          <w:rFonts w:ascii="Arial" w:hAnsi="Arial"/>
-          <w:sz w:val="19"/>
-          <w:szCs w:val="19"/>
-        </w:rPr>
-        <w:t>Předbězné</w:t>
-      </w:r>
-      <w:proofErr w:type="spellEnd"/>
-      <w:r>
-        <w:rPr>
-          <w:rFonts w:ascii="Arial" w:hAnsi="Arial"/>
-          <w:sz w:val="19"/>
-          <w:szCs w:val="19"/>
-        </w:rPr>
-        <w:t xml:space="preserve"> výsledky </w:t>
+      <w:r>
+        <w:rPr>
+          <w:rFonts w:ascii="Arial" w:hAnsi="Arial"/>
+          <w:sz w:val="19"/>
+          <w:szCs w:val="19"/>
+        </w:rPr>
+        <w:t xml:space="preserve">Předbězné výsledky </w:t>
       </w:r>
     </w:p>
     <w:p>
@@ -285,34 +172,14 @@
           <w:szCs w:val="19"/>
         </w:rPr>
       </w:pPr>
-      <w:proofErr w:type="spellStart"/>
-      <w:r>
-        <w:rPr>
-          <w:rFonts w:ascii="Arial" w:hAnsi="Arial"/>
-          <w:sz w:val="19"/>
-          <w:szCs w:val="19"/>
-        </w:rPr>
-        <w:t>Daily</w:t>
-      </w:r>
-      <w:proofErr w:type="spellEnd"/>
-      <w:r>
-        <w:rPr>
-          <w:rFonts w:ascii="Arial" w:hAnsi="Arial"/>
-          <w:sz w:val="19"/>
-          <w:szCs w:val="19"/>
-        </w:rPr>
-        <w:t xml:space="preserve"> </w:t>
-      </w:r>
-      <w:proofErr w:type="spellStart"/>
-      <w:r>
-        <w:rPr>
-          <w:rFonts w:ascii="Arial" w:hAnsi="Arial"/>
-          <w:sz w:val="19"/>
-          <w:szCs w:val="19"/>
-        </w:rPr>
-        <w:t>energy</w:t>
-      </w:r>
-      <w:proofErr w:type="spellEnd"/>
+      <w:r>
+        <w:rPr>
+          <w:rFonts w:ascii="Arial" w:hAnsi="Arial"/>
+          <w:sz w:val="19"/>
+          <w:szCs w:val="19"/>
+        </w:rPr>
+        <w:t>Daily energy</w:t>
+      </w:r>
     </w:p>
     <w:p>
       <w:pPr>
@@ -339,67 +206,21 @@
           <w:szCs w:val="19"/>
         </w:rPr>
       </w:pPr>
-      <w:proofErr w:type="spellStart"/>
-      <w:r>
-        <w:rPr>
-          <w:rFonts w:ascii="Arial" w:hAnsi="Arial"/>
-          <w:sz w:val="19"/>
-          <w:szCs w:val="19"/>
-        </w:rPr>
-        <w:t>Who</w:t>
-      </w:r>
-      <w:proofErr w:type="spellEnd"/>
-      <w:r>
-        <w:rPr>
-          <w:rFonts w:ascii="Arial" w:hAnsi="Arial"/>
-          <w:sz w:val="19"/>
-          <w:szCs w:val="19"/>
-        </w:rPr>
-        <w:t xml:space="preserve"> – </w:t>
-      </w:r>
-      <w:proofErr w:type="spellStart"/>
-      <w:r>
-        <w:rPr>
-          <w:rFonts w:ascii="Arial" w:hAnsi="Arial"/>
-          <w:sz w:val="19"/>
-          <w:szCs w:val="19"/>
-        </w:rPr>
-        <w:t>codid</w:t>
-      </w:r>
-      <w:proofErr w:type="spellEnd"/>
-      <w:r>
-        <w:rPr>
-          <w:rFonts w:ascii="Arial" w:hAnsi="Arial"/>
-          <w:sz w:val="19"/>
-          <w:szCs w:val="19"/>
-        </w:rPr>
-        <w:t xml:space="preserve"> panel: onemocnění za poslední měsíc</w:t>
-      </w:r>
-      <w:r>
-        <w:rPr>
-          <w:rFonts w:ascii="Arial" w:hAnsi="Arial"/>
-          <w:sz w:val="19"/>
-          <w:szCs w:val="19"/>
-        </w:rPr>
-        <w:t xml:space="preserve"> (+</w:t>
-      </w:r>
-      <w:proofErr w:type="spellStart"/>
-      <w:r>
-        <w:rPr>
-          <w:rFonts w:ascii="Arial" w:hAnsi="Arial"/>
-          <w:sz w:val="19"/>
-          <w:szCs w:val="19"/>
-        </w:rPr>
-        <w:t>návšteva</w:t>
-      </w:r>
-      <w:proofErr w:type="spellEnd"/>
-      <w:r>
-        <w:rPr>
-          <w:rFonts w:ascii="Arial" w:hAnsi="Arial"/>
-          <w:sz w:val="19"/>
-          <w:szCs w:val="19"/>
-        </w:rPr>
-        <w:t xml:space="preserve"> psychiatra, psychologa + duševní zdraví)</w:t>
+      <w:r>
+        <w:rPr>
+          <w:rFonts w:ascii="Arial" w:hAnsi="Arial"/>
+          <w:sz w:val="19"/>
+          <w:szCs w:val="19"/>
+        </w:rPr>
+        <w:t>Who – codid panel: onemocnění za poslední měsíc</w:t>
+      </w:r>
+      <w:r>
+        <w:rPr>
+          <w:rFonts w:ascii="Arial" w:hAnsi="Arial"/>
+          <w:sz w:val="19"/>
+          <w:szCs w:val="19"/>
+        </w:rPr>
+        <w:t xml:space="preserve"> (+návšteva psychiatra, psychologa + duševní zdraví)</w:t>
       </w:r>
     </w:p>
     <w:p>
@@ -421,43 +242,7 @@
           <w:sz w:val="19"/>
           <w:szCs w:val="19"/>
         </w:rPr>
-        <w:t>Vytvořit tabulku chronické onemocnění/</w:t>
-      </w:r>
-      <w:proofErr w:type="spellStart"/>
-      <w:r>
-        <w:rPr>
-          <w:rFonts w:ascii="Arial" w:hAnsi="Arial"/>
-          <w:sz w:val="19"/>
-          <w:szCs w:val="19"/>
-        </w:rPr>
-        <w:t>daily</w:t>
-      </w:r>
-      <w:proofErr w:type="spellEnd"/>
-      <w:r>
-        <w:rPr>
-          <w:rFonts w:ascii="Arial" w:hAnsi="Arial"/>
-          <w:sz w:val="19"/>
-          <w:szCs w:val="19"/>
-        </w:rPr>
-        <w:t xml:space="preserve"> </w:t>
-      </w:r>
-      <w:proofErr w:type="spellStart"/>
-      <w:r>
-        <w:rPr>
-          <w:rFonts w:ascii="Arial" w:hAnsi="Arial"/>
-          <w:sz w:val="19"/>
-          <w:szCs w:val="19"/>
-        </w:rPr>
-        <w:t>energy</w:t>
-      </w:r>
-      <w:proofErr w:type="spellEnd"/>
-      <w:r>
-        <w:rPr>
-          <w:rFonts w:ascii="Arial" w:hAnsi="Arial"/>
-          <w:sz w:val="19"/>
-          <w:szCs w:val="19"/>
-        </w:rPr>
-        <w:t xml:space="preserve"> a řeholníci non-řeholníci</w:t>
+        <w:t>Vytvořit tabulku chronické onemocnění/daily energy a řeholníci non-řeholníci</w:t>
       </w:r>
     </w:p>
     <w:p>
@@ -479,44 +264,16 @@
           <w:sz w:val="19"/>
           <w:szCs w:val="19"/>
         </w:rPr>
-        <w:t xml:space="preserve">Vydělit </w:t>
-      </w:r>
-      <w:proofErr w:type="spellStart"/>
-      <w:r>
-        <w:rPr>
-          <w:rFonts w:ascii="Arial" w:hAnsi="Arial"/>
-          <w:sz w:val="19"/>
-          <w:szCs w:val="19"/>
-        </w:rPr>
-        <w:t>čechy</w:t>
-      </w:r>
-      <w:proofErr w:type="spellEnd"/>
-      <w:r>
-        <w:rPr>
-          <w:rFonts w:ascii="Arial" w:hAnsi="Arial"/>
-          <w:sz w:val="19"/>
-          <w:szCs w:val="19"/>
-        </w:rPr>
-        <w:t xml:space="preserve"> </w:t>
-      </w:r>
-      <w:r>
-        <w:rPr>
-          <w:rFonts w:ascii="Arial" w:hAnsi="Arial"/>
-          <w:sz w:val="19"/>
-          <w:szCs w:val="19"/>
-        </w:rPr>
-        <w:t xml:space="preserve">a </w:t>
-      </w:r>
-      <w:proofErr w:type="spellStart"/>
-      <w:r>
-        <w:rPr>
-          <w:rFonts w:ascii="Arial" w:hAnsi="Arial"/>
-          <w:sz w:val="19"/>
-          <w:szCs w:val="19"/>
-        </w:rPr>
-        <w:t>slováky</w:t>
-      </w:r>
-      <w:proofErr w:type="spellEnd"/>
+        <w:t xml:space="preserve">Vydělit čechy </w:t>
+      </w:r>
+      <w:r>
+        <w:rPr>
+          <w:rFonts w:ascii="Arial" w:hAnsi="Arial"/>
+          <w:sz w:val="19"/>
+          <w:szCs w:val="19"/>
+        </w:rPr>
+        <w:t>a slováky</w:t>
+      </w:r>
     </w:p>
     <w:p>
       <w:pPr>
@@ -613,25 +370,7 @@
           <w:sz w:val="19"/>
           <w:szCs w:val="19"/>
         </w:rPr>
-        <w:t xml:space="preserve">onemocnění </w:t>
-      </w:r>
-      <w:proofErr w:type="gramStart"/>
-      <w:r>
-        <w:rPr>
-          <w:rFonts w:ascii="Arial" w:hAnsi="Arial"/>
-          <w:sz w:val="19"/>
-          <w:szCs w:val="19"/>
-        </w:rPr>
-        <w:t>chronických</w:t>
-      </w:r>
-      <w:proofErr w:type="gramEnd"/>
-      <w:r>
-        <w:rPr>
-          <w:rFonts w:ascii="Arial" w:hAnsi="Arial"/>
-          <w:sz w:val="19"/>
-          <w:szCs w:val="19"/>
-        </w:rPr>
-        <w:t xml:space="preserve"> pokud bude málo pozorování → VYJET FREKVENČNÍ TABULU </w:t>
+        <w:t xml:space="preserve">onemocnění chronických pokud bude málo pozorování → VYJET FREKVENČNÍ TABULU </w:t>
       </w:r>
     </w:p>
     <w:p>
@@ -675,13 +414,8 @@
           <w:numId w:val="3"/>
         </w:numPr>
       </w:pPr>
-      <w:proofErr w:type="spellStart"/>
-      <w:r>
-        <w:t>Speeder</w:t>
-      </w:r>
-      <w:proofErr w:type="spellEnd"/>
-      <w:r>
-        <w:t xml:space="preserve"> – </w:t>
+      <w:r>
+        <w:t xml:space="preserve">Speeder – </w:t>
       </w:r>
       <w:r>
         <w:t xml:space="preserve">15 </w:t>
@@ -718,15 +452,7 @@
         </w:numPr>
       </w:pPr>
       <w:r>
-        <w:t xml:space="preserve">Slováci se zatím nebudou </w:t>
-      </w:r>
-      <w:proofErr w:type="spellStart"/>
-      <w:r>
-        <w:t>použávat</w:t>
-      </w:r>
-      <w:proofErr w:type="spellEnd"/>
-      <w:r>
-        <w:t xml:space="preserve"> a uvidí se, jaké budou výsledky</w:t>
+        <w:t>Slováci se zatím nebudou použávat a uvidí se, jaké budou výsledky</w:t>
       </w:r>
     </w:p>
     <w:p/>
@@ -749,146 +475,93 @@
         <w:rPr>
           <w:color w:val="FF0000"/>
         </w:rPr>
-        <w:t xml:space="preserve">do tabulky 2 absolutní hodnoty </w:t>
-      </w:r>
-      <w:proofErr w:type="spellStart"/>
+        <w:t xml:space="preserve">do tabulky 2 absolutní hodnoty prevalece u řeholníků; </w:t>
+      </w:r>
       <w:r>
         <w:rPr>
           <w:color w:val="FF0000"/>
         </w:rPr>
-        <w:t>prevalece</w:t>
-      </w:r>
-      <w:proofErr w:type="spellEnd"/>
+        <w:t>průměr</w:t>
+      </w:r>
       <w:r>
         <w:rPr>
           <w:color w:val="FF0000"/>
         </w:rPr>
-        <w:t xml:space="preserve"> u řeholníků; </w:t>
-      </w:r>
-      <w:r>
+        <w:t xml:space="preserve"> chronických onemocnění řeholníci a non-řeholníci; </w:t>
+      </w:r>
+      <w:r>
+        <w:t xml:space="preserve">chronotyp v regresi se sumárním skorem </w:t>
+      </w:r>
+      <w:r>
+        <w:t>onemocněni</w:t>
+      </w:r>
+      <w:r>
+        <w:t>; skor chronických onemocnění (0, 1- 2; 3-5; 6+)</w:t>
+      </w:r>
+    </w:p>
+    <w:p>
+      <w:pPr>
+        <w:pBdr>
+          <w:bottom w:val="single" w:sz="6" w:space="1" w:color="auto"/>
+        </w:pBdr>
+      </w:pPr>
+      <w:r>
+        <w:t xml:space="preserve">lepší cutt – off =  0 – 1;  2 – 3; </w:t>
+      </w:r>
+      <w:r>
+        <w:t>3 – 5; 6 +</w:t>
+      </w:r>
+    </w:p>
+    <w:p/>
+    <w:p>
+      <w:r>
+        <w:t>Sociodemografické údaje:</w:t>
+      </w:r>
+    </w:p>
+    <w:p>
+      <w:pPr>
         <w:rPr>
           <w:color w:val="FF0000"/>
         </w:rPr>
-        <w:t>průměr</w:t>
-      </w:r>
+      </w:pPr>
       <w:r>
         <w:rPr>
           <w:color w:val="FF0000"/>
         </w:rPr>
-        <w:t xml:space="preserve"> chronických onemocnění řeholníci a non-řeholníci; </w:t>
-      </w:r>
-      <w:proofErr w:type="spellStart"/>
-      <w:r>
-        <w:t>chronotyp</w:t>
-      </w:r>
-      <w:proofErr w:type="spellEnd"/>
-      <w:r>
-        <w:t xml:space="preserve"> v regresi se sumárním </w:t>
-      </w:r>
-      <w:proofErr w:type="spellStart"/>
-      <w:r>
-        <w:t>skorem</w:t>
-      </w:r>
-      <w:proofErr w:type="spellEnd"/>
-      <w:r>
+        <w:t>Délku pobytu v řeholním společenství dát do textu</w:t>
+      </w:r>
+    </w:p>
+    <w:p>
+      <w:pPr>
+        <w:rPr>
+          <w:color w:val="FF0000"/>
+        </w:rPr>
+      </w:pPr>
+      <w:r>
+        <w:rPr>
+          <w:color w:val="FF0000"/>
+        </w:rPr>
+        <w:t>Tabulka 1 – porovnání všech čtyř sběrů (pokud nedáváme soc.-dem. údaje řeholníků do tabulky 2, tak bych byla pro udělat sample 4 nejdřív souhrnně, jak je to teď, a pak rozdělit na Čechy a Slováky)</w:t>
+      </w:r>
+    </w:p>
+    <w:p>
+      <w:pPr>
+        <w:rPr>
+          <w:color w:val="FF0000"/>
+        </w:rPr>
+      </w:pPr>
+      <w:r>
+        <w:rPr>
+          <w:color w:val="FF0000"/>
+        </w:rPr>
         <w:t xml:space="preserve"> </w:t>
       </w:r>
       <w:r>
-        <w:t>onemocněni</w:t>
-      </w:r>
-      <w:r>
-        <w:t xml:space="preserve">; </w:t>
-      </w:r>
-      <w:proofErr w:type="spellStart"/>
-      <w:r>
-        <w:t>skor</w:t>
-      </w:r>
-      <w:proofErr w:type="spellEnd"/>
-      <w:r>
-        <w:t xml:space="preserve"> chronických onemocnění (0, </w:t>
-      </w:r>
-      <w:proofErr w:type="gramStart"/>
-      <w:r>
-        <w:t>1- 2</w:t>
-      </w:r>
-      <w:proofErr w:type="gramEnd"/>
-      <w:r>
-        <w:t>; 3-5; 6+)</w:t>
-      </w:r>
-    </w:p>
-    <w:p/>
-    <w:p/>
-    <w:p>
-      <w:r>
-        <w:t>Sociodemografické údaje:</w:t>
-      </w:r>
-    </w:p>
-    <w:p>
-      <w:pPr>
         <w:rPr>
           <w:color w:val="FF0000"/>
         </w:rPr>
-      </w:pPr>
-      <w:r>
-        <w:rPr>
-          <w:color w:val="FF0000"/>
-        </w:rPr>
-        <w:t>Délku pobytu v řeholním společenství dát do textu</w:t>
-      </w:r>
-    </w:p>
-    <w:p>
-      <w:pPr>
-        <w:rPr>
-          <w:color w:val="FF0000"/>
-        </w:rPr>
-      </w:pPr>
-      <w:r>
-        <w:rPr>
-          <w:color w:val="FF0000"/>
-        </w:rPr>
-        <w:t>Tabulka 1 – porovnání všech čtyř sběrů (pokud nedáváme soc.-dem. údaje řeholníků do tabulky 2, tak bych byla pro udělat sample 4 nejdřív souhrnně, jak je to teď, a pak rozdělit na Čechy a Slováky)</w:t>
-      </w:r>
-    </w:p>
-    <w:p>
-      <w:pPr>
-        <w:rPr>
-          <w:color w:val="FF0000"/>
-        </w:rPr>
-      </w:pPr>
-      <w:r>
-        <w:rPr>
-          <w:color w:val="FF0000"/>
-        </w:rPr>
-        <w:t xml:space="preserve"> </w:t>
-      </w:r>
-      <w:r>
-        <w:rPr>
-          <w:color w:val="FF0000"/>
-        </w:rPr>
-        <w:t xml:space="preserve">jen </w:t>
-      </w:r>
-      <w:proofErr w:type="spellStart"/>
-      <w:r>
-        <w:rPr>
-          <w:color w:val="FF0000"/>
-        </w:rPr>
-        <w:t>čechy</w:t>
-      </w:r>
-      <w:proofErr w:type="spellEnd"/>
-      <w:r>
-        <w:rPr>
-          <w:color w:val="FF0000"/>
-        </w:rPr>
-        <w:t xml:space="preserve"> a </w:t>
-      </w:r>
-      <w:proofErr w:type="spellStart"/>
-      <w:r>
-        <w:rPr>
-          <w:color w:val="FF0000"/>
-        </w:rPr>
-        <w:t>slováky</w:t>
-      </w:r>
-      <w:proofErr w:type="spellEnd"/>
+        <w:t>jen čechy a slováky</w:t>
+      </w:r>
     </w:p>
     <w:p>
       <w:pPr>
@@ -899,38 +572,15 @@
         </w:numPr>
         <w:spacing w:after="160" w:line="259" w:lineRule="auto"/>
       </w:pPr>
-      <w:proofErr w:type="spellStart"/>
       <w:r>
         <w:t>Chronotyp</w:t>
       </w:r>
-      <w:proofErr w:type="spellEnd"/>
-      <w:r>
-        <w:t xml:space="preserve"> (řeholníky sovy </w:t>
-      </w:r>
-      <w:proofErr w:type="spellStart"/>
-      <w:r>
-        <w:t>pláčata</w:t>
-      </w:r>
-      <w:proofErr w:type="spellEnd"/>
-      <w:r>
-        <w:t xml:space="preserve"> a chronické </w:t>
-      </w:r>
-      <w:r>
-        <w:t xml:space="preserve">onemocnění to samé u </w:t>
-      </w:r>
-      <w:proofErr w:type="spellStart"/>
-      <w:r>
-        <w:t>helth</w:t>
-      </w:r>
-      <w:proofErr w:type="spellEnd"/>
-      <w:r>
-        <w:t xml:space="preserve"> </w:t>
-      </w:r>
-      <w:proofErr w:type="spellStart"/>
-      <w:r>
-        <w:t>complains</w:t>
-      </w:r>
-      <w:proofErr w:type="spellEnd"/>
+      <w:r>
+        <w:t xml:space="preserve"> (řeholníky sovy pláčata a chronické </w:t>
+      </w:r>
+      <w:r>
+        <w:t>onemocnění to samé u helth complains</w:t>
+      </w:r>
       <w:r>
         <w:t>)</w:t>
       </w:r>
@@ -948,15 +598,7 @@
         <w:t>Nemoci (seskupené)</w:t>
       </w:r>
       <w:r>
-        <w:t xml:space="preserve"> – </w:t>
-      </w:r>
-      <w:proofErr w:type="spellStart"/>
-      <w:r>
-        <w:t>multinominální</w:t>
-      </w:r>
-      <w:proofErr w:type="spellEnd"/>
-      <w:r>
-        <w:t xml:space="preserve"> regrese</w:t>
+        <w:t xml:space="preserve"> – multinominální regrese</w:t>
       </w:r>
     </w:p>
     <w:p>
@@ -996,15 +638,7 @@
         <w:t>Tabulka 4 – chronická onemocnění seskupená dle počtu (řeholníci všichni + reprezentativní sběr)</w:t>
       </w:r>
       <w:r>
-        <w:t xml:space="preserve"> – </w:t>
-      </w:r>
-      <w:proofErr w:type="spellStart"/>
-      <w:r>
-        <w:t>multinominální</w:t>
-      </w:r>
-      <w:proofErr w:type="spellEnd"/>
-      <w:r>
-        <w:t xml:space="preserve"> regrese</w:t>
+        <w:t xml:space="preserve"> – multinominální regrese</w:t>
       </w:r>
       <w:r>
         <w:t xml:space="preserve"> (nezávislá řeholníci, non – řeholníci)</w:t>

</xml_diff>

<commit_message>
after edition of the results text
</commit_message>
<xml_diff>
--- a/study_aims_and_related_stuff.docx
+++ b/study_aims_and_related_stuff.docx
@@ -3,8 +3,13 @@
 <w:document xmlns:wpc="http://schemas.microsoft.com/office/word/2010/wordprocessingCanvas" xmlns:cx="http://schemas.microsoft.com/office/drawing/2014/chartex" xmlns:cx1="http://schemas.microsoft.com/office/drawing/2015/9/8/chartex" xmlns:cx2="http://schemas.microsoft.com/office/drawing/2015/10/21/chartex" xmlns:cx3="http://schemas.microsoft.com/office/drawing/2016/5/9/chartex" xmlns:cx4="http://schemas.microsoft.com/office/drawing/2016/5/10/chartex" xmlns:cx5="http://schemas.microsoft.com/office/drawing/2016/5/11/chartex" xmlns:cx6="http://schemas.microsoft.com/office/drawing/2016/5/12/chartex" xmlns:cx7="http://schemas.microsoft.com/office/drawing/2016/5/13/chartex" xmlns:cx8="http://schemas.microsoft.com/office/drawing/2016/5/14/chartex" xmlns:mc="http://schemas.openxmlformats.org/markup-compatibility/2006" xmlns:aink="http://schemas.microsoft.com/office/drawing/2016/ink" xmlns:am3d="http://schemas.microsoft.com/office/drawing/2017/model3d" xmlns:o="urn:schemas-microsoft-com:office:office" xmlns:r="http://schemas.openxmlformats.org/officeDocument/2006/relationships" xmlns:m="http://schemas.openxmlformats.org/officeDocument/2006/math" xmlns:v="urn:schemas-microsoft-com:vml" xmlns:wp14="http://schemas.microsoft.com/office/word/2010/wordprocessingDrawing" xmlns:wp="http://schemas.openxmlformats.org/drawingml/2006/wordprocessingDrawing" xmlns:w10="urn:schemas-microsoft-com:office:word" xmlns:w="http://schemas.openxmlformats.org/wordprocessingml/2006/main" xmlns:w14="http://schemas.microsoft.com/office/word/2010/wordml" xmlns:w15="http://schemas.microsoft.com/office/word/2012/wordml" xmlns:w16cex="http://schemas.microsoft.com/office/word/2018/wordml/cex" xmlns:w16cid="http://schemas.microsoft.com/office/word/2016/wordml/cid" xmlns:w16="http://schemas.microsoft.com/office/word/2018/wordml" xmlns:w16sdtdh="http://schemas.microsoft.com/office/word/2020/wordml/sdtdatahash" xmlns:w16se="http://schemas.microsoft.com/office/word/2015/wordml/symex" xmlns:wpg="http://schemas.microsoft.com/office/word/2010/wordprocessingGroup" xmlns:wpi="http://schemas.microsoft.com/office/word/2010/wordprocessingInk" xmlns:wne="http://schemas.microsoft.com/office/word/2006/wordml" xmlns:wps="http://schemas.microsoft.com/office/word/2010/wordprocessingShape" mc:Ignorable="w14 w15 w16se w16cid w16 w16cex w16sdtdh wp14">
   <w:body>
     <w:p>
-      <w:r>
-        <w:t xml:space="preserve">Datasety k analýze + proměnné </w:t>
+      <w:proofErr w:type="spellStart"/>
+      <w:r>
+        <w:t>Datasety</w:t>
+      </w:r>
+      <w:proofErr w:type="spellEnd"/>
+      <w:r>
+        <w:t xml:space="preserve"> k analýze + proměnné </w:t>
       </w:r>
     </w:p>
     <w:p>
@@ -15,14 +20,32 @@
           <w:numId w:val="1"/>
         </w:numPr>
       </w:pPr>
+      <w:proofErr w:type="spellStart"/>
       <w:r>
         <w:rPr>
           <w:b/>
         </w:rPr>
         <w:t>Datasety</w:t>
       </w:r>
-      <w:r>
-        <w:t xml:space="preserve">: Reprezentativní Sadilek (CZ), Reprezentativní slovenský, Who-covid panel, sběr vakcinace, Řeholníci </w:t>
+      <w:proofErr w:type="spellEnd"/>
+      <w:r>
+        <w:t xml:space="preserve">: Reprezentativní </w:t>
+      </w:r>
+      <w:proofErr w:type="spellStart"/>
+      <w:r>
+        <w:t>Sadilek</w:t>
+      </w:r>
+      <w:proofErr w:type="spellEnd"/>
+      <w:r>
+        <w:t xml:space="preserve"> (CZ), Reprezentativní slovenský, </w:t>
+      </w:r>
+      <w:proofErr w:type="spellStart"/>
+      <w:r>
+        <w:t>Who-covid</w:t>
+      </w:r>
+      <w:proofErr w:type="spellEnd"/>
+      <w:r>
+        <w:t xml:space="preserve"> panel, sběr vakcinace, Řeholníci </w:t>
       </w:r>
     </w:p>
     <w:p>
@@ -34,8 +57,13 @@
         </w:numPr>
       </w:pPr>
       <w:r>
-        <w:t>Chronická onemocnění – všechny datasety</w:t>
-      </w:r>
+        <w:t xml:space="preserve">Chronická onemocnění – všechny </w:t>
+      </w:r>
+      <w:proofErr w:type="spellStart"/>
+      <w:r>
+        <w:t>datasety</w:t>
+      </w:r>
+      <w:proofErr w:type="spellEnd"/>
     </w:p>
     <w:p>
       <w:pPr>
@@ -46,12 +74,33 @@
         </w:numPr>
       </w:pPr>
       <w:r>
-        <w:t>Obtíže za poslední měsíc – Who covid panel a vakcinace</w:t>
-      </w:r>
-    </w:p>
-    <w:p>
-      <w:r>
-        <w:t xml:space="preserve">Adjustujůcí proměnné </w:t>
+        <w:t xml:space="preserve">Obtíže za poslední měsíc – </w:t>
+      </w:r>
+      <w:proofErr w:type="spellStart"/>
+      <w:r>
+        <w:t>Who</w:t>
+      </w:r>
+      <w:proofErr w:type="spellEnd"/>
+      <w:r>
+        <w:t xml:space="preserve"> </w:t>
+      </w:r>
+      <w:proofErr w:type="spellStart"/>
+      <w:r>
+        <w:t>covid</w:t>
+      </w:r>
+      <w:proofErr w:type="spellEnd"/>
+      <w:r>
+        <w:t xml:space="preserve"> panel a vakcinace</w:t>
+      </w:r>
+    </w:p>
+    <w:p>
+      <w:proofErr w:type="spellStart"/>
+      <w:r>
+        <w:t>Adjustujůcí</w:t>
+      </w:r>
+      <w:proofErr w:type="spellEnd"/>
+      <w:r>
+        <w:t xml:space="preserve"> proměnné </w:t>
       </w:r>
     </w:p>
     <w:p>
@@ -112,7 +161,61 @@
           <w:sz w:val="19"/>
           <w:szCs w:val="19"/>
         </w:rPr>
-        <w:t>Do konce květa – řeholním online + paper-pen methoda = sloučit</w:t>
+        <w:t xml:space="preserve">Do konce </w:t>
+      </w:r>
+      <w:proofErr w:type="spellStart"/>
+      <w:r>
+        <w:rPr>
+          <w:rFonts w:ascii="Arial" w:hAnsi="Arial"/>
+          <w:sz w:val="19"/>
+          <w:szCs w:val="19"/>
+        </w:rPr>
+        <w:t>květa</w:t>
+      </w:r>
+      <w:proofErr w:type="spellEnd"/>
+      <w:r>
+        <w:rPr>
+          <w:rFonts w:ascii="Arial" w:hAnsi="Arial"/>
+          <w:sz w:val="19"/>
+          <w:szCs w:val="19"/>
+        </w:rPr>
+        <w:t xml:space="preserve"> – řeholním online + </w:t>
+      </w:r>
+      <w:proofErr w:type="spellStart"/>
+      <w:r>
+        <w:rPr>
+          <w:rFonts w:ascii="Arial" w:hAnsi="Arial"/>
+          <w:sz w:val="19"/>
+          <w:szCs w:val="19"/>
+        </w:rPr>
+        <w:t>paper-pen</w:t>
+      </w:r>
+      <w:proofErr w:type="spellEnd"/>
+      <w:r>
+        <w:rPr>
+          <w:rFonts w:ascii="Arial" w:hAnsi="Arial"/>
+          <w:sz w:val="19"/>
+          <w:szCs w:val="19"/>
+        </w:rPr>
+        <w:t xml:space="preserve"> </w:t>
+      </w:r>
+      <w:proofErr w:type="spellStart"/>
+      <w:r>
+        <w:rPr>
+          <w:rFonts w:ascii="Arial" w:hAnsi="Arial"/>
+          <w:sz w:val="19"/>
+          <w:szCs w:val="19"/>
+        </w:rPr>
+        <w:t>methoda</w:t>
+      </w:r>
+      <w:proofErr w:type="spellEnd"/>
+      <w:r>
+        <w:rPr>
+          <w:rFonts w:ascii="Arial" w:hAnsi="Arial"/>
+          <w:sz w:val="19"/>
+          <w:szCs w:val="19"/>
+        </w:rPr>
+        <w:t xml:space="preserve"> = sloučit</w:t>
       </w:r>
     </w:p>
     <w:p>
@@ -128,13 +231,23 @@
           <w:szCs w:val="19"/>
         </w:rPr>
       </w:pPr>
-      <w:r>
-        <w:rPr>
-          <w:rFonts w:ascii="Arial" w:hAnsi="Arial"/>
-          <w:sz w:val="19"/>
-          <w:szCs w:val="19"/>
-        </w:rPr>
-        <w:t xml:space="preserve">Předbězné výsledky </w:t>
+      <w:proofErr w:type="spellStart"/>
+      <w:r>
+        <w:rPr>
+          <w:rFonts w:ascii="Arial" w:hAnsi="Arial"/>
+          <w:sz w:val="19"/>
+          <w:szCs w:val="19"/>
+        </w:rPr>
+        <w:t>Předbězné</w:t>
+      </w:r>
+      <w:proofErr w:type="spellEnd"/>
+      <w:r>
+        <w:rPr>
+          <w:rFonts w:ascii="Arial" w:hAnsi="Arial"/>
+          <w:sz w:val="19"/>
+          <w:szCs w:val="19"/>
+        </w:rPr>
+        <w:t xml:space="preserve"> výsledky </w:t>
       </w:r>
     </w:p>
     <w:p>
@@ -172,14 +285,34 @@
           <w:szCs w:val="19"/>
         </w:rPr>
       </w:pPr>
-      <w:r>
-        <w:rPr>
-          <w:rFonts w:ascii="Arial" w:hAnsi="Arial"/>
-          <w:sz w:val="19"/>
-          <w:szCs w:val="19"/>
-        </w:rPr>
-        <w:t>Daily energy</w:t>
-      </w:r>
+      <w:proofErr w:type="spellStart"/>
+      <w:r>
+        <w:rPr>
+          <w:rFonts w:ascii="Arial" w:hAnsi="Arial"/>
+          <w:sz w:val="19"/>
+          <w:szCs w:val="19"/>
+        </w:rPr>
+        <w:t>Daily</w:t>
+      </w:r>
+      <w:proofErr w:type="spellEnd"/>
+      <w:r>
+        <w:rPr>
+          <w:rFonts w:ascii="Arial" w:hAnsi="Arial"/>
+          <w:sz w:val="19"/>
+          <w:szCs w:val="19"/>
+        </w:rPr>
+        <w:t xml:space="preserve"> </w:t>
+      </w:r>
+      <w:proofErr w:type="spellStart"/>
+      <w:r>
+        <w:rPr>
+          <w:rFonts w:ascii="Arial" w:hAnsi="Arial"/>
+          <w:sz w:val="19"/>
+          <w:szCs w:val="19"/>
+        </w:rPr>
+        <w:t>energy</w:t>
+      </w:r>
+      <w:proofErr w:type="spellEnd"/>
     </w:p>
     <w:p>
       <w:pPr>
@@ -206,21 +339,67 @@
           <w:szCs w:val="19"/>
         </w:rPr>
       </w:pPr>
-      <w:r>
-        <w:rPr>
-          <w:rFonts w:ascii="Arial" w:hAnsi="Arial"/>
-          <w:sz w:val="19"/>
-          <w:szCs w:val="19"/>
-        </w:rPr>
-        <w:t>Who – codid panel: onemocnění za poslední měsíc</w:t>
-      </w:r>
-      <w:r>
-        <w:rPr>
-          <w:rFonts w:ascii="Arial" w:hAnsi="Arial"/>
-          <w:sz w:val="19"/>
-          <w:szCs w:val="19"/>
-        </w:rPr>
-        <w:t xml:space="preserve"> (+návšteva psychiatra, psychologa + duševní zdraví)</w:t>
+      <w:proofErr w:type="spellStart"/>
+      <w:r>
+        <w:rPr>
+          <w:rFonts w:ascii="Arial" w:hAnsi="Arial"/>
+          <w:sz w:val="19"/>
+          <w:szCs w:val="19"/>
+        </w:rPr>
+        <w:t>Who</w:t>
+      </w:r>
+      <w:proofErr w:type="spellEnd"/>
+      <w:r>
+        <w:rPr>
+          <w:rFonts w:ascii="Arial" w:hAnsi="Arial"/>
+          <w:sz w:val="19"/>
+          <w:szCs w:val="19"/>
+        </w:rPr>
+        <w:t xml:space="preserve"> – </w:t>
+      </w:r>
+      <w:proofErr w:type="spellStart"/>
+      <w:r>
+        <w:rPr>
+          <w:rFonts w:ascii="Arial" w:hAnsi="Arial"/>
+          <w:sz w:val="19"/>
+          <w:szCs w:val="19"/>
+        </w:rPr>
+        <w:t>codid</w:t>
+      </w:r>
+      <w:proofErr w:type="spellEnd"/>
+      <w:r>
+        <w:rPr>
+          <w:rFonts w:ascii="Arial" w:hAnsi="Arial"/>
+          <w:sz w:val="19"/>
+          <w:szCs w:val="19"/>
+        </w:rPr>
+        <w:t xml:space="preserve"> panel: onemocnění za poslední měsíc</w:t>
+      </w:r>
+      <w:r>
+        <w:rPr>
+          <w:rFonts w:ascii="Arial" w:hAnsi="Arial"/>
+          <w:sz w:val="19"/>
+          <w:szCs w:val="19"/>
+        </w:rPr>
+        <w:t xml:space="preserve"> (+</w:t>
+      </w:r>
+      <w:proofErr w:type="spellStart"/>
+      <w:r>
+        <w:rPr>
+          <w:rFonts w:ascii="Arial" w:hAnsi="Arial"/>
+          <w:sz w:val="19"/>
+          <w:szCs w:val="19"/>
+        </w:rPr>
+        <w:t>návšteva</w:t>
+      </w:r>
+      <w:proofErr w:type="spellEnd"/>
+      <w:r>
+        <w:rPr>
+          <w:rFonts w:ascii="Arial" w:hAnsi="Arial"/>
+          <w:sz w:val="19"/>
+          <w:szCs w:val="19"/>
+        </w:rPr>
+        <w:t xml:space="preserve"> psychiatra, psychologa + duševní zdraví)</w:t>
       </w:r>
     </w:p>
     <w:p>
@@ -242,7 +421,43 @@
           <w:sz w:val="19"/>
           <w:szCs w:val="19"/>
         </w:rPr>
-        <w:t>Vytvořit tabulku chronické onemocnění/daily energy a řeholníci non-řeholníci</w:t>
+        <w:t>Vytvořit tabulku chronické onemocnění/</w:t>
+      </w:r>
+      <w:proofErr w:type="spellStart"/>
+      <w:r>
+        <w:rPr>
+          <w:rFonts w:ascii="Arial" w:hAnsi="Arial"/>
+          <w:sz w:val="19"/>
+          <w:szCs w:val="19"/>
+        </w:rPr>
+        <w:t>daily</w:t>
+      </w:r>
+      <w:proofErr w:type="spellEnd"/>
+      <w:r>
+        <w:rPr>
+          <w:rFonts w:ascii="Arial" w:hAnsi="Arial"/>
+          <w:sz w:val="19"/>
+          <w:szCs w:val="19"/>
+        </w:rPr>
+        <w:t xml:space="preserve"> </w:t>
+      </w:r>
+      <w:proofErr w:type="spellStart"/>
+      <w:r>
+        <w:rPr>
+          <w:rFonts w:ascii="Arial" w:hAnsi="Arial"/>
+          <w:sz w:val="19"/>
+          <w:szCs w:val="19"/>
+        </w:rPr>
+        <w:t>energy</w:t>
+      </w:r>
+      <w:proofErr w:type="spellEnd"/>
+      <w:r>
+        <w:rPr>
+          <w:rFonts w:ascii="Arial" w:hAnsi="Arial"/>
+          <w:sz w:val="19"/>
+          <w:szCs w:val="19"/>
+        </w:rPr>
+        <w:t xml:space="preserve"> a řeholníci non-řeholníci</w:t>
       </w:r>
     </w:p>
     <w:p>
@@ -264,16 +479,44 @@
           <w:sz w:val="19"/>
           <w:szCs w:val="19"/>
         </w:rPr>
-        <w:t xml:space="preserve">Vydělit čechy </w:t>
-      </w:r>
-      <w:r>
-        <w:rPr>
-          <w:rFonts w:ascii="Arial" w:hAnsi="Arial"/>
-          <w:sz w:val="19"/>
-          <w:szCs w:val="19"/>
-        </w:rPr>
-        <w:t>a slováky</w:t>
-      </w:r>
+        <w:t xml:space="preserve">Vydělit </w:t>
+      </w:r>
+      <w:proofErr w:type="spellStart"/>
+      <w:r>
+        <w:rPr>
+          <w:rFonts w:ascii="Arial" w:hAnsi="Arial"/>
+          <w:sz w:val="19"/>
+          <w:szCs w:val="19"/>
+        </w:rPr>
+        <w:t>čechy</w:t>
+      </w:r>
+      <w:proofErr w:type="spellEnd"/>
+      <w:r>
+        <w:rPr>
+          <w:rFonts w:ascii="Arial" w:hAnsi="Arial"/>
+          <w:sz w:val="19"/>
+          <w:szCs w:val="19"/>
+        </w:rPr>
+        <w:t xml:space="preserve"> </w:t>
+      </w:r>
+      <w:r>
+        <w:rPr>
+          <w:rFonts w:ascii="Arial" w:hAnsi="Arial"/>
+          <w:sz w:val="19"/>
+          <w:szCs w:val="19"/>
+        </w:rPr>
+        <w:t xml:space="preserve">a </w:t>
+      </w:r>
+      <w:proofErr w:type="spellStart"/>
+      <w:r>
+        <w:rPr>
+          <w:rFonts w:ascii="Arial" w:hAnsi="Arial"/>
+          <w:sz w:val="19"/>
+          <w:szCs w:val="19"/>
+        </w:rPr>
+        <w:t>slováky</w:t>
+      </w:r>
+      <w:proofErr w:type="spellEnd"/>
     </w:p>
     <w:p>
       <w:pPr>
@@ -370,7 +613,25 @@
           <w:sz w:val="19"/>
           <w:szCs w:val="19"/>
         </w:rPr>
-        <w:t xml:space="preserve">onemocnění chronických pokud bude málo pozorování → VYJET FREKVENČNÍ TABULU </w:t>
+        <w:t xml:space="preserve">onemocnění </w:t>
+      </w:r>
+      <w:proofErr w:type="gramStart"/>
+      <w:r>
+        <w:rPr>
+          <w:rFonts w:ascii="Arial" w:hAnsi="Arial"/>
+          <w:sz w:val="19"/>
+          <w:szCs w:val="19"/>
+        </w:rPr>
+        <w:t>chronických</w:t>
+      </w:r>
+      <w:proofErr w:type="gramEnd"/>
+      <w:r>
+        <w:rPr>
+          <w:rFonts w:ascii="Arial" w:hAnsi="Arial"/>
+          <w:sz w:val="19"/>
+          <w:szCs w:val="19"/>
+        </w:rPr>
+        <w:t xml:space="preserve"> pokud bude málo pozorování → VYJET FREKVENČNÍ TABULU </w:t>
       </w:r>
     </w:p>
     <w:p>
@@ -414,8 +675,13 @@
           <w:numId w:val="3"/>
         </w:numPr>
       </w:pPr>
-      <w:r>
-        <w:t xml:space="preserve">Speeder – </w:t>
+      <w:proofErr w:type="spellStart"/>
+      <w:r>
+        <w:t>Speeder</w:t>
+      </w:r>
+      <w:proofErr w:type="spellEnd"/>
+      <w:r>
+        <w:t xml:space="preserve"> – </w:t>
       </w:r>
       <w:r>
         <w:t xml:space="preserve">15 </w:t>
@@ -452,7 +718,15 @@
         </w:numPr>
       </w:pPr>
       <w:r>
-        <w:t>Slováci se zatím nebudou použávat a uvidí se, jaké budou výsledky</w:t>
+        <w:t xml:space="preserve">Slováci se zatím nebudou </w:t>
+      </w:r>
+      <w:proofErr w:type="spellStart"/>
+      <w:r>
+        <w:t>použávat</w:t>
+      </w:r>
+      <w:proofErr w:type="spellEnd"/>
+      <w:r>
+        <w:t xml:space="preserve"> a uvidí se, jaké budou výsledky</w:t>
       </w:r>
     </w:p>
     <w:p/>
@@ -472,31 +746,59 @@
         </w:pBdr>
       </w:pPr>
       <w:r>
-        <w:rPr>
-          <w:color w:val="FF0000"/>
-        </w:rPr>
-        <w:t xml:space="preserve">do tabulky 2 absolutní hodnoty prevalece u řeholníků; </w:t>
-      </w:r>
-      <w:r>
-        <w:rPr>
-          <w:color w:val="FF0000"/>
-        </w:rPr>
+        <w:t xml:space="preserve">do tabulky 2 absolutní hodnoty </w:t>
+      </w:r>
+      <w:proofErr w:type="spellStart"/>
+      <w:r>
+        <w:t>prevalece</w:t>
+      </w:r>
+      <w:proofErr w:type="spellEnd"/>
+      <w:r>
+        <w:t xml:space="preserve"> u řeholníků; </w:t>
+      </w:r>
+      <w:r>
         <w:t>průměr</w:t>
       </w:r>
       <w:r>
-        <w:rPr>
-          <w:color w:val="FF0000"/>
-        </w:rPr>
         <w:t xml:space="preserve"> chronických onemocnění řeholníci a non-řeholníci; </w:t>
       </w:r>
-      <w:r>
-        <w:t xml:space="preserve">chronotyp v regresi se sumárním skorem </w:t>
+      <w:proofErr w:type="spellStart"/>
+      <w:r>
+        <w:t>chronotyp</w:t>
+      </w:r>
+      <w:proofErr w:type="spellEnd"/>
+      <w:r>
+        <w:t xml:space="preserve"> v regresi se sumárním </w:t>
+      </w:r>
+      <w:proofErr w:type="spellStart"/>
+      <w:r>
+        <w:t>skorem</w:t>
+      </w:r>
+      <w:proofErr w:type="spellEnd"/>
+      <w:r>
+        <w:t xml:space="preserve"> </w:t>
       </w:r>
       <w:r>
         <w:t>onemocněni</w:t>
       </w:r>
       <w:r>
-        <w:t>; skor chronických onemocnění (0, 1- 2; 3-5; 6+)</w:t>
+        <w:t xml:space="preserve">; </w:t>
+      </w:r>
+      <w:proofErr w:type="spellStart"/>
+      <w:r>
+        <w:t>skor</w:t>
+      </w:r>
+      <w:proofErr w:type="spellEnd"/>
+      <w:r>
+        <w:t xml:space="preserve"> chronických onemocnění (0, </w:t>
+      </w:r>
+      <w:proofErr w:type="gramStart"/>
+      <w:r>
+        <w:t>1- 2</w:t>
+      </w:r>
+      <w:proofErr w:type="gramEnd"/>
+      <w:r>
+        <w:t>; 3-5; 6+)</w:t>
       </w:r>
     </w:p>
     <w:p>
@@ -506,7 +808,31 @@
         </w:pBdr>
       </w:pPr>
       <w:r>
-        <w:t xml:space="preserve">lepší cutt – off =  0 – 1;  2 – 3; </w:t>
+        <w:t xml:space="preserve">lepší </w:t>
+      </w:r>
+      <w:proofErr w:type="spellStart"/>
+      <w:r>
+        <w:t>cutt</w:t>
+      </w:r>
+      <w:proofErr w:type="spellEnd"/>
+      <w:r>
+        <w:t xml:space="preserve"> – </w:t>
+      </w:r>
+      <w:proofErr w:type="spellStart"/>
+      <w:r>
+        <w:t>off</w:t>
+      </w:r>
+      <w:proofErr w:type="spellEnd"/>
+      <w:r>
+        <w:t xml:space="preserve"> </w:t>
+      </w:r>
+      <w:proofErr w:type="gramStart"/>
+      <w:r>
+        <w:t>=  0</w:t>
+      </w:r>
+      <w:proofErr w:type="gramEnd"/>
+      <w:r>
+        <w:t xml:space="preserve"> – 1;  2 – 3; </w:t>
       </w:r>
       <w:r>
         <w:t>3 – 5; 6 +</w:t>
@@ -519,49 +845,35 @@
       </w:r>
     </w:p>
     <w:p>
-      <w:pPr>
-        <w:rPr>
-          <w:color w:val="FF0000"/>
-        </w:rPr>
-      </w:pPr>
-      <w:r>
-        <w:rPr>
-          <w:color w:val="FF0000"/>
-        </w:rPr>
+      <w:r>
         <w:t>Délku pobytu v řeholním společenství dát do textu</w:t>
       </w:r>
     </w:p>
     <w:p>
-      <w:pPr>
-        <w:rPr>
-          <w:color w:val="FF0000"/>
-        </w:rPr>
-      </w:pPr>
-      <w:r>
-        <w:rPr>
-          <w:color w:val="FF0000"/>
-        </w:rPr>
+      <w:r>
         <w:t>Tabulka 1 – porovnání všech čtyř sběrů (pokud nedáváme soc.-dem. údaje řeholníků do tabulky 2, tak bych byla pro udělat sample 4 nejdřív souhrnně, jak je to teď, a pak rozdělit na Čechy a Slováky)</w:t>
       </w:r>
     </w:p>
     <w:p>
-      <w:pPr>
-        <w:rPr>
-          <w:color w:val="FF0000"/>
-        </w:rPr>
-      </w:pPr>
-      <w:r>
-        <w:rPr>
-          <w:color w:val="FF0000"/>
-        </w:rPr>
+      <w:r>
         <w:t xml:space="preserve"> </w:t>
       </w:r>
       <w:r>
-        <w:rPr>
-          <w:color w:val="FF0000"/>
-        </w:rPr>
-        <w:t>jen čechy a slováky</w:t>
-      </w:r>
+        <w:t xml:space="preserve">jen </w:t>
+      </w:r>
+      <w:proofErr w:type="spellStart"/>
+      <w:r>
+        <w:t>čechy</w:t>
+      </w:r>
+      <w:proofErr w:type="spellEnd"/>
+      <w:r>
+        <w:t xml:space="preserve"> a </w:t>
+      </w:r>
+      <w:proofErr w:type="spellStart"/>
+      <w:r>
+        <w:t>slováky</w:t>
+      </w:r>
+      <w:proofErr w:type="spellEnd"/>
     </w:p>
     <w:p>
       <w:pPr>
@@ -572,15 +884,38 @@
         </w:numPr>
         <w:spacing w:after="160" w:line="259" w:lineRule="auto"/>
       </w:pPr>
+      <w:proofErr w:type="spellStart"/>
       <w:r>
         <w:t>Chronotyp</w:t>
       </w:r>
-      <w:r>
-        <w:t xml:space="preserve"> (řeholníky sovy pláčata a chronické </w:t>
-      </w:r>
-      <w:r>
-        <w:t>onemocnění to samé u helth complains</w:t>
-      </w:r>
+      <w:proofErr w:type="spellEnd"/>
+      <w:r>
+        <w:t xml:space="preserve"> (řeholníky sovy </w:t>
+      </w:r>
+      <w:proofErr w:type="spellStart"/>
+      <w:r>
+        <w:t>pláčata</w:t>
+      </w:r>
+      <w:proofErr w:type="spellEnd"/>
+      <w:r>
+        <w:t xml:space="preserve"> a chronické </w:t>
+      </w:r>
+      <w:r>
+        <w:t xml:space="preserve">onemocnění to samé u </w:t>
+      </w:r>
+      <w:proofErr w:type="spellStart"/>
+      <w:r>
+        <w:t>helth</w:t>
+      </w:r>
+      <w:proofErr w:type="spellEnd"/>
+      <w:r>
+        <w:t xml:space="preserve"> </w:t>
+      </w:r>
+      <w:proofErr w:type="spellStart"/>
+      <w:r>
+        <w:t>complains</w:t>
+      </w:r>
+      <w:proofErr w:type="spellEnd"/>
       <w:r>
         <w:t>)</w:t>
       </w:r>
@@ -598,7 +933,15 @@
         <w:t>Nemoci (seskupené)</w:t>
       </w:r>
       <w:r>
-        <w:t xml:space="preserve"> – multinominální regrese</w:t>
+        <w:t xml:space="preserve"> – </w:t>
+      </w:r>
+      <w:proofErr w:type="spellStart"/>
+      <w:r>
+        <w:t>multinominální</w:t>
+      </w:r>
+      <w:proofErr w:type="spellEnd"/>
+      <w:r>
+        <w:t xml:space="preserve"> regrese</w:t>
       </w:r>
     </w:p>
     <w:p>
@@ -621,15 +964,7 @@
       </w:r>
     </w:p>
     <w:p>
-      <w:pPr>
-        <w:rPr>
-          <w:color w:val="FF0000"/>
-        </w:rPr>
-      </w:pPr>
-      <w:r>
-        <w:rPr>
-          <w:color w:val="FF0000"/>
-        </w:rPr>
+      <w:r>
         <w:t>Tabulka 3 – chronická onemocnění (řeholníci všichni + reprezentativní sběr)</w:t>
       </w:r>
     </w:p>
@@ -638,48 +973,32 @@
         <w:t>Tabulka 4 – chronická onemocnění seskupená dle počtu (řeholníci všichni + reprezentativní sběr)</w:t>
       </w:r>
       <w:r>
-        <w:t xml:space="preserve"> – multinominální regrese</w:t>
+        <w:t xml:space="preserve"> – </w:t>
+      </w:r>
+      <w:proofErr w:type="spellStart"/>
+      <w:r>
+        <w:t>multinominální</w:t>
+      </w:r>
+      <w:proofErr w:type="spellEnd"/>
+      <w:r>
+        <w:t xml:space="preserve"> regrese</w:t>
       </w:r>
       <w:r>
         <w:t xml:space="preserve"> (nezávislá řeholníci, non – řeholníci)</w:t>
       </w:r>
     </w:p>
     <w:p>
-      <w:pPr>
-        <w:rPr>
-          <w:color w:val="FF0000"/>
-        </w:rPr>
-      </w:pPr>
-      <w:r>
-        <w:rPr>
-          <w:color w:val="FF0000"/>
-        </w:rPr>
+      <w:r>
         <w:t>Tabulka 5 – fyzické potíže v uplynulém měsíci (řeholníci všichni + kontrolní skupina)</w:t>
       </w:r>
     </w:p>
     <w:p>
-      <w:pPr>
-        <w:rPr>
-          <w:color w:val="FF0000"/>
-        </w:rPr>
-      </w:pPr>
-      <w:r>
-        <w:rPr>
-          <w:color w:val="FF0000"/>
-        </w:rPr>
+      <w:r>
         <w:t>Tabulka 6 – chronická onemocnění + řeholníci sovy/ptáčata</w:t>
       </w:r>
     </w:p>
     <w:p>
-      <w:pPr>
-        <w:rPr>
-          <w:color w:val="FF0000"/>
-        </w:rPr>
-      </w:pPr>
-      <w:r>
-        <w:rPr>
-          <w:color w:val="FF0000"/>
-        </w:rPr>
+      <w:r>
         <w:t>Tabulka 7 – fyzické potíže + řeholníci sovy/ptáčata</w:t>
       </w:r>
     </w:p>

</xml_diff>

<commit_message>
after deletetion of the vacctination sample and after removing analysis of the CZ and SK slerics
</commit_message>
<xml_diff>
--- a/study_aims_and_related_stuff.docx
+++ b/study_aims_and_related_stuff.docx
@@ -1,8 +1,10 @@
 
 <file path=word/document.xml><?xml version="1.0" encoding="utf-8"?>
-<w:document xmlns:wpc="http://schemas.microsoft.com/office/word/2010/wordprocessingCanvas" xmlns:cx="http://schemas.microsoft.com/office/drawing/2014/chartex" xmlns:cx1="http://schemas.microsoft.com/office/drawing/2015/9/8/chartex" xmlns:cx2="http://schemas.microsoft.com/office/drawing/2015/10/21/chartex" xmlns:cx3="http://schemas.microsoft.com/office/drawing/2016/5/9/chartex" xmlns:cx4="http://schemas.microsoft.com/office/drawing/2016/5/10/chartex" xmlns:cx5="http://schemas.microsoft.com/office/drawing/2016/5/11/chartex" xmlns:cx6="http://schemas.microsoft.com/office/drawing/2016/5/12/chartex" xmlns:cx7="http://schemas.microsoft.com/office/drawing/2016/5/13/chartex" xmlns:cx8="http://schemas.microsoft.com/office/drawing/2016/5/14/chartex" xmlns:mc="http://schemas.openxmlformats.org/markup-compatibility/2006" xmlns:aink="http://schemas.microsoft.com/office/drawing/2016/ink" xmlns:am3d="http://schemas.microsoft.com/office/drawing/2017/model3d" xmlns:o="urn:schemas-microsoft-com:office:office" xmlns:r="http://schemas.openxmlformats.org/officeDocument/2006/relationships" xmlns:m="http://schemas.openxmlformats.org/officeDocument/2006/math" xmlns:v="urn:schemas-microsoft-com:vml" xmlns:wp14="http://schemas.microsoft.com/office/word/2010/wordprocessingDrawing" xmlns:wp="http://schemas.openxmlformats.org/drawingml/2006/wordprocessingDrawing" xmlns:w10="urn:schemas-microsoft-com:office:word" xmlns:w="http://schemas.openxmlformats.org/wordprocessingml/2006/main" xmlns:w14="http://schemas.microsoft.com/office/word/2010/wordml" xmlns:w15="http://schemas.microsoft.com/office/word/2012/wordml" xmlns:w16cex="http://schemas.microsoft.com/office/word/2018/wordml/cex" xmlns:w16cid="http://schemas.microsoft.com/office/word/2016/wordml/cid" xmlns:w16="http://schemas.microsoft.com/office/word/2018/wordml" xmlns:w16sdtdh="http://schemas.microsoft.com/office/word/2020/wordml/sdtdatahash" xmlns:w16se="http://schemas.microsoft.com/office/word/2015/wordml/symex" xmlns:wpg="http://schemas.microsoft.com/office/word/2010/wordprocessingGroup" xmlns:wpi="http://schemas.microsoft.com/office/word/2010/wordprocessingInk" xmlns:wne="http://schemas.microsoft.com/office/word/2006/wordml" xmlns:wps="http://schemas.microsoft.com/office/word/2010/wordprocessingShape" mc:Ignorable="w14 w15 w16se w16cid w16 w16cex w16sdtdh wp14">
+<w:document xmlns:wpc="http://schemas.microsoft.com/office/word/2010/wordprocessingCanvas" xmlns:cx="http://schemas.microsoft.com/office/drawing/2014/chartex" xmlns:cx1="http://schemas.microsoft.com/office/drawing/2015/9/8/chartex" xmlns:cx2="http://schemas.microsoft.com/office/drawing/2015/10/21/chartex" xmlns:cx3="http://schemas.microsoft.com/office/drawing/2016/5/9/chartex" xmlns:cx4="http://schemas.microsoft.com/office/drawing/2016/5/10/chartex" xmlns:cx5="http://schemas.microsoft.com/office/drawing/2016/5/11/chartex" xmlns:cx6="http://schemas.microsoft.com/office/drawing/2016/5/12/chartex" xmlns:cx7="http://schemas.microsoft.com/office/drawing/2016/5/13/chartex" xmlns:cx8="http://schemas.microsoft.com/office/drawing/2016/5/14/chartex" xmlns:mc="http://schemas.openxmlformats.org/markup-compatibility/2006" xmlns:aink="http://schemas.microsoft.com/office/drawing/2016/ink" xmlns:am3d="http://schemas.microsoft.com/office/drawing/2017/model3d" xmlns:o="urn:schemas-microsoft-com:office:office" xmlns:r="http://schemas.openxmlformats.org/officeDocument/2006/relationships" xmlns:m="http://schemas.openxmlformats.org/officeDocument/2006/math" xmlns:v="urn:schemas-microsoft-com:vml" xmlns:wp14="http://schemas.microsoft.com/office/word/2010/wordprocessingDrawing" xmlns:wp="http://schemas.openxmlformats.org/drawingml/2006/wordprocessingDrawing" xmlns:w10="urn:schemas-microsoft-com:office:word" xmlns:w="http://schemas.openxmlformats.org/wordprocessingml/2006/main" xmlns:w14="http://schemas.microsoft.com/office/word/2010/wordml" xmlns:w15="http://schemas.microsoft.com/office/word/2012/wordml" xmlns:w16cid="http://schemas.microsoft.com/office/word/2016/wordml/cid" xmlns:w16se="http://schemas.microsoft.com/office/word/2015/wordml/symex" xmlns:wpg="http://schemas.microsoft.com/office/word/2010/wordprocessingGroup" xmlns:wpi="http://schemas.microsoft.com/office/word/2010/wordprocessingInk" xmlns:wne="http://schemas.microsoft.com/office/word/2006/wordml" xmlns:wps="http://schemas.microsoft.com/office/word/2010/wordprocessingShape" mc:Ignorable="w14 w15 w16se w16cid wp14">
   <w:body>
     <w:p>
+      <w:bookmarkStart w:id="0" w:name="_GoBack"/>
+      <w:bookmarkEnd w:id="0"/>
       <w:proofErr w:type="spellStart"/>
       <w:r>
         <w:t>Datasety</w:t>
@@ -1014,7 +1016,7 @@
 </file>
 
 <file path=word/numbering.xml><?xml version="1.0" encoding="utf-8"?>
-<w:numbering xmlns:wpc="http://schemas.microsoft.com/office/word/2010/wordprocessingCanvas" xmlns:cx="http://schemas.microsoft.com/office/drawing/2014/chartex" xmlns:cx1="http://schemas.microsoft.com/office/drawing/2015/9/8/chartex" xmlns:cx2="http://schemas.microsoft.com/office/drawing/2015/10/21/chartex" xmlns:cx3="http://schemas.microsoft.com/office/drawing/2016/5/9/chartex" xmlns:cx4="http://schemas.microsoft.com/office/drawing/2016/5/10/chartex" xmlns:cx5="http://schemas.microsoft.com/office/drawing/2016/5/11/chartex" xmlns:cx6="http://schemas.microsoft.com/office/drawing/2016/5/12/chartex" xmlns:cx7="http://schemas.microsoft.com/office/drawing/2016/5/13/chartex" xmlns:cx8="http://schemas.microsoft.com/office/drawing/2016/5/14/chartex" xmlns:mc="http://schemas.openxmlformats.org/markup-compatibility/2006" xmlns:aink="http://schemas.microsoft.com/office/drawing/2016/ink" xmlns:am3d="http://schemas.microsoft.com/office/drawing/2017/model3d" xmlns:o="urn:schemas-microsoft-com:office:office" xmlns:r="http://schemas.openxmlformats.org/officeDocument/2006/relationships" xmlns:m="http://schemas.openxmlformats.org/officeDocument/2006/math" xmlns:v="urn:schemas-microsoft-com:vml" xmlns:wp14="http://schemas.microsoft.com/office/word/2010/wordprocessingDrawing" xmlns:wp="http://schemas.openxmlformats.org/drawingml/2006/wordprocessingDrawing" xmlns:w10="urn:schemas-microsoft-com:office:word" xmlns:w="http://schemas.openxmlformats.org/wordprocessingml/2006/main" xmlns:w14="http://schemas.microsoft.com/office/word/2010/wordml" xmlns:w15="http://schemas.microsoft.com/office/word/2012/wordml" xmlns:w16cex="http://schemas.microsoft.com/office/word/2018/wordml/cex" xmlns:w16cid="http://schemas.microsoft.com/office/word/2016/wordml/cid" xmlns:w16="http://schemas.microsoft.com/office/word/2018/wordml" xmlns:w16sdtdh="http://schemas.microsoft.com/office/word/2020/wordml/sdtdatahash" xmlns:w16se="http://schemas.microsoft.com/office/word/2015/wordml/symex" xmlns:wpg="http://schemas.microsoft.com/office/word/2010/wordprocessingGroup" xmlns:wpi="http://schemas.microsoft.com/office/word/2010/wordprocessingInk" xmlns:wne="http://schemas.microsoft.com/office/word/2006/wordml" xmlns:wps="http://schemas.microsoft.com/office/word/2010/wordprocessingShape" mc:Ignorable="w14 w15 w16se w16cid w16 w16cex w16sdtdh wp14">
+<w:numbering xmlns:wpc="http://schemas.microsoft.com/office/word/2010/wordprocessingCanvas" xmlns:cx="http://schemas.microsoft.com/office/drawing/2014/chartex" xmlns:cx1="http://schemas.microsoft.com/office/drawing/2015/9/8/chartex" xmlns:cx2="http://schemas.microsoft.com/office/drawing/2015/10/21/chartex" xmlns:cx3="http://schemas.microsoft.com/office/drawing/2016/5/9/chartex" xmlns:cx4="http://schemas.microsoft.com/office/drawing/2016/5/10/chartex" xmlns:cx5="http://schemas.microsoft.com/office/drawing/2016/5/11/chartex" xmlns:cx6="http://schemas.microsoft.com/office/drawing/2016/5/12/chartex" xmlns:cx7="http://schemas.microsoft.com/office/drawing/2016/5/13/chartex" xmlns:cx8="http://schemas.microsoft.com/office/drawing/2016/5/14/chartex" xmlns:mc="http://schemas.openxmlformats.org/markup-compatibility/2006" xmlns:aink="http://schemas.microsoft.com/office/drawing/2016/ink" xmlns:am3d="http://schemas.microsoft.com/office/drawing/2017/model3d" xmlns:o="urn:schemas-microsoft-com:office:office" xmlns:r="http://schemas.openxmlformats.org/officeDocument/2006/relationships" xmlns:m="http://schemas.openxmlformats.org/officeDocument/2006/math" xmlns:v="urn:schemas-microsoft-com:vml" xmlns:wp14="http://schemas.microsoft.com/office/word/2010/wordprocessingDrawing" xmlns:wp="http://schemas.openxmlformats.org/drawingml/2006/wordprocessingDrawing" xmlns:w10="urn:schemas-microsoft-com:office:word" xmlns:w="http://schemas.openxmlformats.org/wordprocessingml/2006/main" xmlns:w14="http://schemas.microsoft.com/office/word/2010/wordml" xmlns:w15="http://schemas.microsoft.com/office/word/2012/wordml" xmlns:w16cid="http://schemas.microsoft.com/office/word/2016/wordml/cid" xmlns:w16se="http://schemas.microsoft.com/office/word/2015/wordml/symex" xmlns:wpg="http://schemas.microsoft.com/office/word/2010/wordprocessingGroup" xmlns:wpi="http://schemas.microsoft.com/office/word/2010/wordprocessingInk" xmlns:wne="http://schemas.microsoft.com/office/word/2006/wordml" xmlns:wps="http://schemas.microsoft.com/office/word/2010/wordprocessingShape" mc:Ignorable="w14 w15 w16se w16cid wp14">
   <w:abstractNum w:abstractNumId="0" w15:restartNumberingAfterBreak="0">
     <w:nsid w:val="169804ED"/>
     <w:multiLevelType w:val="hybridMultilevel"/>
@@ -1482,7 +1484,7 @@
 </file>
 
 <file path=word/styles.xml><?xml version="1.0" encoding="utf-8"?>
-<w:styles xmlns:mc="http://schemas.openxmlformats.org/markup-compatibility/2006" xmlns:r="http://schemas.openxmlformats.org/officeDocument/2006/relationships" xmlns:w="http://schemas.openxmlformats.org/wordprocessingml/2006/main" xmlns:w14="http://schemas.microsoft.com/office/word/2010/wordml" xmlns:w15="http://schemas.microsoft.com/office/word/2012/wordml" xmlns:w16cex="http://schemas.microsoft.com/office/word/2018/wordml/cex" xmlns:w16cid="http://schemas.microsoft.com/office/word/2016/wordml/cid" xmlns:w16="http://schemas.microsoft.com/office/word/2018/wordml" xmlns:w16sdtdh="http://schemas.microsoft.com/office/word/2020/wordml/sdtdatahash" xmlns:w16se="http://schemas.microsoft.com/office/word/2015/wordml/symex" mc:Ignorable="w14 w15 w16se w16cid w16 w16cex w16sdtdh">
+<w:styles xmlns:mc="http://schemas.openxmlformats.org/markup-compatibility/2006" xmlns:r="http://schemas.openxmlformats.org/officeDocument/2006/relationships" xmlns:w="http://schemas.openxmlformats.org/wordprocessingml/2006/main" xmlns:w14="http://schemas.microsoft.com/office/word/2010/wordml" xmlns:w15="http://schemas.microsoft.com/office/word/2012/wordml" xmlns:w16cid="http://schemas.microsoft.com/office/word/2016/wordml/cid" xmlns:w16se="http://schemas.microsoft.com/office/word/2015/wordml/symex" mc:Ignorable="w14 w15 w16se w16cid">
   <w:docDefaults>
     <w:rPrDefault>
       <w:rPr>
@@ -1498,7 +1500,7 @@
       </w:pPr>
     </w:pPrDefault>
   </w:docDefaults>
-  <w:latentStyles w:defLockedState="0" w:defUIPriority="99" w:defSemiHidden="0" w:defUnhideWhenUsed="0" w:defQFormat="0" w:count="376">
+  <w:latentStyles w:defLockedState="0" w:defUIPriority="99" w:defSemiHidden="0" w:defUnhideWhenUsed="0" w:defQFormat="0" w:count="375">
     <w:lsdException w:name="Normal" w:uiPriority="0" w:qFormat="1"/>
     <w:lsdException w:name="heading 1" w:uiPriority="9" w:qFormat="1"/>
     <w:lsdException w:name="heading 2" w:semiHidden="1" w:uiPriority="9" w:unhideWhenUsed="1" w:qFormat="1"/>
@@ -1874,7 +1876,6 @@
     <w:lsdException w:name="Smart Hyperlink" w:semiHidden="1" w:unhideWhenUsed="1"/>
     <w:lsdException w:name="Hashtag" w:semiHidden="1" w:unhideWhenUsed="1"/>
     <w:lsdException w:name="Unresolved Mention" w:semiHidden="1" w:unhideWhenUsed="1"/>
-    <w:lsdException w:name="Smart Link" w:semiHidden="1" w:unhideWhenUsed="1"/>
   </w:latentStyles>
   <w:style w:type="paragraph" w:default="1" w:styleId="Normln">
     <w:name w:val="Normal"/>

</xml_diff>